<commit_message>
Finalize testing of e2e report generation
</commit_message>
<xml_diff>
--- a/inst/templates/Template-CHoRUS.docx
+++ b/inst/templates/Template-CHoRUS.docx
@@ -2,11 +2,7 @@
 <file path=word/document.xml><?xml version="1.0" encoding="utf-8"?>
 <w:document xmlns:wpc="http://schemas.microsoft.com/office/word/2010/wordprocessingCanvas" xmlns:cx="http://schemas.microsoft.com/office/drawing/2014/chartex" xmlns:cx1="http://schemas.microsoft.com/office/drawing/2015/9/8/chartex" xmlns:cx2="http://schemas.microsoft.com/office/drawing/2015/10/21/chartex" xmlns:cx3="http://schemas.microsoft.com/office/drawing/2016/5/9/chartex" xmlns:cx4="http://schemas.microsoft.com/office/drawing/2016/5/10/chartex" xmlns:cx5="http://schemas.microsoft.com/office/drawing/2016/5/11/chartex" xmlns:cx6="http://schemas.microsoft.com/office/drawing/2016/5/12/chartex" xmlns:cx7="http://schemas.microsoft.com/office/drawing/2016/5/13/chartex" xmlns:cx8="http://schemas.microsoft.com/office/drawing/2016/5/14/chartex" xmlns:mc="http://schemas.openxmlformats.org/markup-compatibility/2006" xmlns:aink="http://schemas.microsoft.com/office/drawing/2016/ink" xmlns:am3d="http://schemas.microsoft.com/office/drawing/2017/model3d" xmlns:o="urn:schemas-microsoft-com:office:office" xmlns:r="http://schemas.openxmlformats.org/officeDocument/2006/relationships" xmlns:m="http://schemas.openxmlformats.org/officeDocument/2006/math" xmlns:v="urn:schemas-microsoft-com:vml" xmlns:wp14="http://schemas.microsoft.com/office/word/2010/wordprocessingDrawing" xmlns:wp="http://schemas.openxmlformats.org/drawingml/2006/wordprocessingDrawing" xmlns:w10="urn:schemas-microsoft-com:office:word" xmlns:w="http://schemas.openxmlformats.org/wordprocessingml/2006/main" xmlns:w14="http://schemas.microsoft.com/office/word/2010/wordml" xmlns:w15="http://schemas.microsoft.com/office/word/2012/wordml" xmlns:w16cex="http://schemas.microsoft.com/office/word/2018/wordml/cex" xmlns:w16cid="http://schemas.microsoft.com/office/word/2016/wordml/cid" xmlns:w16="http://schemas.microsoft.com/office/word/2018/wordml" xmlns:w16sdtdh="http://schemas.microsoft.com/office/word/2020/wordml/sdtdatahash" xmlns:w16se="http://schemas.microsoft.com/office/word/2015/wordml/symex" xmlns:wpg="http://schemas.microsoft.com/office/word/2010/wordprocessingGroup" xmlns:wpi="http://schemas.microsoft.com/office/word/2010/wordprocessingInk" xmlns:wne="http://schemas.microsoft.com/office/word/2006/wordml" xmlns:wps="http://schemas.microsoft.com/office/word/2010/wordprocessingShape" mc:Ignorable="w14 w15 w16se w16cid w16 w16cex w16sdtdh wp14">
   <w:body>
-    <w:p>
-      <w:pPr>
-        <w:pStyle w:val="CHoRUS"/>
-      </w:pPr>
-    </w:p>
+    <w:p/>
     <w:sectPr>
       <w:headerReference w:type="default" r:id="rId11"/>
       <w:footerReference w:type="default" r:id="rId12"/>
@@ -2201,10 +2197,14 @@
     <w:name w:val="EHDEN"/>
     <w:basedOn w:val="TableNormal"/>
     <w:uiPriority w:val="99"/>
-    <w:rsid w:val="001B4BCF"/>
+    <w:rsid w:val="001E5A18"/>
     <w:pPr>
       <w:spacing w:after="0" w:line="240" w:lineRule="auto"/>
     </w:pPr>
+    <w:rPr>
+      <w:rFonts w:ascii="Arial" w:hAnsi="Arial"/>
+      <w:sz w:val="16"/>
+    </w:rPr>
     <w:tblPr>
       <w:tblStyleRowBandSize w:val="1"/>
       <w:tblStyleColBandSize w:val="1"/>
@@ -2214,43 +2214,10 @@
         <w:jc w:val="left"/>
       </w:pPr>
       <w:rPr>
-        <w:rFonts w:asciiTheme="minorHAnsi" w:hAnsiTheme="minorHAnsi"/>
+        <w:rFonts w:ascii="Arial" w:hAnsi="Arial"/>
         <w:b/>
-        <w:sz w:val="22"/>
-      </w:rPr>
-      <w:tblPr/>
-      <w:tcPr>
-        <w:tcBorders>
-          <w:bottom w:val="single" w:sz="4" w:space="0" w:color="auto"/>
-        </w:tcBorders>
-        <w:shd w:val="clear" w:color="auto" w:fill="FFFFFF" w:themeFill="background1"/>
-      </w:tcPr>
-    </w:tblStylePr>
-    <w:tblStylePr w:type="firstCol">
-      <w:pPr>
-        <w:jc w:val="center"/>
-      </w:pPr>
-      <w:rPr>
-        <w:rFonts w:asciiTheme="minorHAnsi" w:hAnsiTheme="minorHAnsi"/>
-        <w:b/>
-      </w:rPr>
-      <w:tblPr/>
-      <w:tcPr>
-        <w:tcBorders>
-          <w:right w:val="single" w:sz="4" w:space="0" w:color="auto"/>
-        </w:tcBorders>
-      </w:tcPr>
-    </w:tblStylePr>
-    <w:tblStylePr w:type="band2Horz">
-      <w:tblPr/>
-      <w:tcPr>
-        <w:shd w:val="clear" w:color="auto" w:fill="F2F2F2" w:themeFill="background1" w:themeFillShade="F2"/>
-      </w:tcPr>
-    </w:tblStylePr>
-    <w:tblStylePr w:type="nwCell">
-      <w:pPr>
-        <w:jc w:val="center"/>
-      </w:pPr>
+        <w:sz w:val="16"/>
+      </w:rPr>
       <w:tblPr/>
       <w:tcPr>
         <w:tcBorders>
@@ -2260,11 +2227,51 @@
           <w:right w:val="nil"/>
           <w:insideH w:val="nil"/>
           <w:insideV w:val="nil"/>
-          <w:tl2br w:val="nil"/>
-          <w:tr2bl w:val="nil"/>
         </w:tcBorders>
-        <w:shd w:val="clear" w:color="auto" w:fill="FFFFFF" w:themeFill="background1"/>
+        <w:shd w:val="clear" w:color="auto" w:fill="D9D9D9" w:themeFill="background1" w:themeFillShade="D9"/>
       </w:tcPr>
+    </w:tblStylePr>
+    <w:tblStylePr w:type="firstCol">
+      <w:pPr>
+        <w:jc w:val="center"/>
+      </w:pPr>
+      <w:rPr>
+        <w:rFonts w:ascii="Arial" w:hAnsi="Arial"/>
+        <w:b w:val="0"/>
+        <w:sz w:val="16"/>
+      </w:rPr>
+      <w:tblPr/>
+      <w:tcPr>
+        <w:tcBorders>
+          <w:top w:val="nil"/>
+          <w:left w:val="nil"/>
+          <w:bottom w:val="nil"/>
+          <w:right w:val="nil"/>
+          <w:insideH w:val="nil"/>
+          <w:insideV w:val="nil"/>
+        </w:tcBorders>
+      </w:tcPr>
+    </w:tblStylePr>
+    <w:tblStylePr w:type="lastCol">
+      <w:rPr>
+        <w:rFonts w:ascii="Arial" w:hAnsi="Arial"/>
+        <w:sz w:val="16"/>
+      </w:rPr>
+    </w:tblStylePr>
+    <w:tblStylePr w:type="band2Horz">
+      <w:rPr>
+        <w:rFonts w:ascii="Arial" w:hAnsi="Arial"/>
+        <w:sz w:val="16"/>
+      </w:rPr>
+      <w:tblPr/>
+      <w:tcPr>
+        <w:shd w:val="clear" w:color="auto" w:fill="F2F2F2" w:themeFill="background1" w:themeFillShade="F2"/>
+      </w:tcPr>
+    </w:tblStylePr>
+    <w:tblStylePr w:type="nwCell">
+      <w:pPr>
+        <w:jc w:val="center"/>
+      </w:pPr>
     </w:tblStylePr>
   </w:style>
   <w:style w:type="paragraph" w:styleId="Subtitle">
@@ -2456,6 +2463,36 @@
     <w:uiPriority w:val="99"/>
     <w:rsid w:val="00C41776"/>
     <w:tblPr/>
+    <w:tcPr>
+      <w:shd w:val="clear" w:color="auto" w:fill="auto"/>
+    </w:tcPr>
+    <w:tblStylePr w:type="firstRow">
+      <w:rPr>
+        <w:rFonts w:ascii="Arial" w:hAnsi="Arial"/>
+        <w:b/>
+        <w:sz w:val="16"/>
+      </w:rPr>
+      <w:tblPr/>
+      <w:tcPr>
+        <w:shd w:val="clear" w:color="auto" w:fill="D9D9D9" w:themeFill="background1" w:themeFillShade="D9"/>
+      </w:tcPr>
+    </w:tblStylePr>
+    <w:tblStylePr w:type="band1Horz">
+      <w:rPr>
+        <w:rFonts w:ascii="Arial" w:hAnsi="Arial"/>
+        <w:sz w:val="16"/>
+      </w:rPr>
+    </w:tblStylePr>
+    <w:tblStylePr w:type="band2Horz">
+      <w:rPr>
+        <w:rFonts w:ascii="Arial" w:hAnsi="Arial"/>
+        <w:sz w:val="16"/>
+      </w:rPr>
+      <w:tblPr/>
+      <w:tcPr>
+        <w:shd w:val="clear" w:color="auto" w:fill="F2F2F2" w:themeFill="background2" w:themeFillShade="F2"/>
+      </w:tcPr>
+    </w:tblStylePr>
   </w:style>
   <w:style w:type="paragraph" w:customStyle="1" w:styleId="Centered">
     <w:name w:val="Centered"/>
@@ -2469,11 +2506,16 @@
     <w:name w:val="Grid Table Light"/>
     <w:basedOn w:val="TableNormal"/>
     <w:uiPriority w:val="40"/>
-    <w:rsid w:val="00C41776"/>
+    <w:rsid w:val="003D2ED0"/>
     <w:pPr>
       <w:spacing w:after="0" w:line="240" w:lineRule="auto"/>
     </w:pPr>
+    <w:rPr>
+      <w:rFonts w:ascii="Arial" w:hAnsi="Arial"/>
+      <w:sz w:val="16"/>
+    </w:rPr>
     <w:tblPr>
+      <w:tblStyleRowBandSize w:val="1"/>
       <w:tblBorders>
         <w:top w:val="single" w:sz="4" w:space="0" w:color="BFBFBF" w:themeColor="background1" w:themeShade="BF"/>
         <w:left w:val="single" w:sz="4" w:space="0" w:color="BFBFBF" w:themeColor="background1" w:themeShade="BF"/>
@@ -2483,6 +2525,36 @@
         <w:insideV w:val="single" w:sz="4" w:space="0" w:color="BFBFBF" w:themeColor="background1" w:themeShade="BF"/>
       </w:tblBorders>
     </w:tblPr>
+    <w:tcPr>
+      <w:shd w:val="clear" w:color="auto" w:fill="auto"/>
+    </w:tcPr>
+    <w:tblStylePr w:type="firstRow">
+      <w:rPr>
+        <w:rFonts w:ascii="Arial" w:hAnsi="Arial"/>
+        <w:b/>
+        <w:sz w:val="16"/>
+      </w:rPr>
+      <w:tblPr/>
+      <w:tcPr>
+        <w:shd w:val="clear" w:color="auto" w:fill="D9D9D9" w:themeFill="background1" w:themeFillShade="D9"/>
+      </w:tcPr>
+    </w:tblStylePr>
+    <w:tblStylePr w:type="band1Horz">
+      <w:rPr>
+        <w:rFonts w:ascii="Arial" w:hAnsi="Arial"/>
+        <w:sz w:val="16"/>
+      </w:rPr>
+    </w:tblStylePr>
+    <w:tblStylePr w:type="band2Horz">
+      <w:rPr>
+        <w:rFonts w:ascii="Arial" w:hAnsi="Arial"/>
+        <w:sz w:val="16"/>
+      </w:rPr>
+      <w:tblPr/>
+      <w:tcPr>
+        <w:shd w:val="clear" w:color="auto" w:fill="F2F2F2" w:themeFill="background2" w:themeFillShade="F2"/>
+      </w:tcPr>
+    </w:tblStylePr>
   </w:style>
   <w:style w:type="paragraph" w:customStyle="1" w:styleId="Highlight">
     <w:name w:val="Highlight"/>
@@ -2620,6 +2692,77 @@
       <w:rFonts w:ascii="Arial" w:hAnsi="Arial"/>
       <w:lang w:val="en-US"/>
     </w:rPr>
+  </w:style>
+  <w:style w:type="table" w:customStyle="1" w:styleId="CHORUSTABLE">
+    <w:name w:val="CHORUS TABLE"/>
+    <w:basedOn w:val="TableList4"/>
+    <w:uiPriority w:val="99"/>
+    <w:rsid w:val="00117380"/>
+    <w:pPr>
+      <w:spacing w:after="0" w:line="240" w:lineRule="auto"/>
+    </w:pPr>
+    <w:rPr>
+      <w:rFonts w:ascii="Arial" w:hAnsi="Arial"/>
+      <w:sz w:val="16"/>
+      <w:szCs w:val="20"/>
+      <w:lang w:val="en-US"/>
+    </w:rPr>
+    <w:tblPr/>
+    <w:tcPr>
+      <w:shd w:val="clear" w:color="auto" w:fill="auto"/>
+    </w:tcPr>
+    <w:tblStylePr w:type="firstRow">
+      <w:rPr>
+        <w:b/>
+        <w:bCs/>
+        <w:color w:val="FFFFFF"/>
+      </w:rPr>
+      <w:tblPr/>
+      <w:tcPr>
+        <w:tcBorders>
+          <w:bottom w:val="single" w:sz="12" w:space="0" w:color="000000"/>
+          <w:tl2br w:val="none" w:sz="0" w:space="0" w:color="auto"/>
+          <w:tr2bl w:val="none" w:sz="0" w:space="0" w:color="auto"/>
+        </w:tcBorders>
+        <w:shd w:val="solid" w:color="808080" w:fill="FFFFFF"/>
+      </w:tcPr>
+    </w:tblStylePr>
+  </w:style>
+  <w:style w:type="table" w:styleId="TableList4">
+    <w:name w:val="Table List 4"/>
+    <w:basedOn w:val="TableNormal"/>
+    <w:uiPriority w:val="99"/>
+    <w:semiHidden/>
+    <w:unhideWhenUsed/>
+    <w:rsid w:val="00117380"/>
+    <w:tblPr>
+      <w:tblBorders>
+        <w:top w:val="single" w:sz="12" w:space="0" w:color="000000"/>
+        <w:left w:val="single" w:sz="12" w:space="0" w:color="000000"/>
+        <w:bottom w:val="single" w:sz="12" w:space="0" w:color="000000"/>
+        <w:right w:val="single" w:sz="12" w:space="0" w:color="000000"/>
+        <w:insideH w:val="single" w:sz="6" w:space="0" w:color="000000"/>
+      </w:tblBorders>
+    </w:tblPr>
+    <w:tcPr>
+      <w:shd w:val="clear" w:color="auto" w:fill="auto"/>
+    </w:tcPr>
+    <w:tblStylePr w:type="firstRow">
+      <w:rPr>
+        <w:b/>
+        <w:bCs/>
+        <w:color w:val="FFFFFF"/>
+      </w:rPr>
+      <w:tblPr/>
+      <w:tcPr>
+        <w:tcBorders>
+          <w:bottom w:val="single" w:sz="12" w:space="0" w:color="000000"/>
+          <w:tl2br w:val="none" w:sz="0" w:space="0" w:color="auto"/>
+          <w:tr2bl w:val="none" w:sz="0" w:space="0" w:color="auto"/>
+        </w:tcBorders>
+        <w:shd w:val="solid" w:color="808080" w:fill="FFFFFF"/>
+      </w:tcPr>
+    </w:tblStylePr>
   </w:style>
 </w:styles>
 </file>
@@ -2886,6 +3029,10 @@
 </file>
 
 <file path=customXml/item1.xml><?xml version="1.0" encoding="utf-8"?>
+<b:Sources xmlns:b="http://schemas.openxmlformats.org/officeDocument/2006/bibliography" xmlns="http://schemas.openxmlformats.org/officeDocument/2006/bibliography" SelectedStyle="\APASixthEditionOfficeOnline.xsl" StyleName="APA" Version="6"/>
+</file>
+
+<file path=customXml/item2.xml><?xml version="1.0" encoding="utf-8"?>
 <?mso-contentType ?>
 <FormTemplates xmlns="http://schemas.microsoft.com/sharepoint/v3/contenttype/forms">
   <Display>DocumentLibraryForm</Display>
@@ -2894,7 +3041,7 @@
 </FormTemplates>
 </file>
 
-<file path=customXml/item2.xml><?xml version="1.0" encoding="utf-8"?>
+<file path=customXml/item3.xml><?xml version="1.0" encoding="utf-8"?>
 <ct:contentTypeSchema xmlns:ct="http://schemas.microsoft.com/office/2006/metadata/contentType" xmlns:ma="http://schemas.microsoft.com/office/2006/metadata/properties/metaAttributes" ct:_="" ma:_="" ma:contentTypeName="Document" ma:contentTypeID="0x0101001B9DC3D3F88FFC4FA00BE90EE49D833B" ma:contentTypeVersion="3" ma:contentTypeDescription="Create a new document." ma:contentTypeScope="" ma:versionID="59f0daa9aea3f5c24f23141a887ad9f5">
   <xsd:schema xmlns:xsd="http://www.w3.org/2001/XMLSchema" xmlns:xs="http://www.w3.org/2001/XMLSchema" xmlns:p="http://schemas.microsoft.com/office/2006/metadata/properties" xmlns:ns2="5DD69DBE-41AE-496F-B1A4-A57B00B7AF45" xmlns:ns3="d6bf531f-3092-4c04-90fe-aeb64c02a9a0" xmlns:ns4="5dd69dbe-41ae-496f-b1a4-a57b00b7af45" targetNamespace="http://schemas.microsoft.com/office/2006/metadata/properties" ma:root="true" ma:fieldsID="ca546bf3e8550c176c1b35ed741f4431" ns2:_="" ns3:_="" ns4:_="">
     <xsd:import namespace="5DD69DBE-41AE-496F-B1A4-A57B00B7AF45"/>
@@ -3084,17 +3231,21 @@
 </ct:contentTypeSchema>
 </file>
 
-<file path=customXml/item3.xml><?xml version="1.0" encoding="utf-8"?>
+<file path=customXml/item4.xml><?xml version="1.0" encoding="utf-8"?>
 <p:properties xmlns:p="http://schemas.microsoft.com/office/2006/metadata/properties" xmlns:xsi="http://www.w3.org/2001/XMLSchema-instance" xmlns:pc="http://schemas.microsoft.com/office/infopath/2007/PartnerControls">
   <documentManagement/>
 </p:properties>
 </file>
 
-<file path=customXml/item4.xml><?xml version="1.0" encoding="utf-8"?>
-<b:Sources xmlns:b="http://schemas.openxmlformats.org/officeDocument/2006/bibliography" xmlns="http://schemas.openxmlformats.org/officeDocument/2006/bibliography" SelectedStyle="\APASixthEditionOfficeOnline.xsl" StyleName="APA" Version="6"/>
+<file path=customXml/itemProps1.xml><?xml version="1.0" encoding="utf-8"?>
+<ds:datastoreItem xmlns:ds="http://schemas.openxmlformats.org/officeDocument/2006/customXml" ds:itemID="{45C7F388-32E2-4702-94A9-CD35C5546A49}">
+  <ds:schemaRefs>
+    <ds:schemaRef ds:uri="http://schemas.openxmlformats.org/officeDocument/2006/bibliography"/>
+  </ds:schemaRefs>
+</ds:datastoreItem>
 </file>
 
-<file path=customXml/itemProps1.xml><?xml version="1.0" encoding="utf-8"?>
+<file path=customXml/itemProps2.xml><?xml version="1.0" encoding="utf-8"?>
 <ds:datastoreItem xmlns:ds="http://schemas.openxmlformats.org/officeDocument/2006/customXml" ds:itemID="{C1A55110-1588-4530-9388-825D04AC96D1}">
   <ds:schemaRefs>
     <ds:schemaRef ds:uri="http://schemas.microsoft.com/sharepoint/v3/contenttype/forms"/>
@@ -3102,7 +3253,7 @@
 </ds:datastoreItem>
 </file>
 
-<file path=customXml/itemProps2.xml><?xml version="1.0" encoding="utf-8"?>
+<file path=customXml/itemProps3.xml><?xml version="1.0" encoding="utf-8"?>
 <ds:datastoreItem xmlns:ds="http://schemas.openxmlformats.org/officeDocument/2006/customXml" ds:itemID="{84C6FDA9-B747-484F-B0FA-209605821D9E}">
   <ds:schemaRefs>
     <ds:schemaRef ds:uri="http://schemas.microsoft.com/office/2006/metadata/contentType"/>
@@ -3122,19 +3273,11 @@
 </ds:datastoreItem>
 </file>
 
-<file path=customXml/itemProps3.xml><?xml version="1.0" encoding="utf-8"?>
+<file path=customXml/itemProps4.xml><?xml version="1.0" encoding="utf-8"?>
 <ds:datastoreItem xmlns:ds="http://schemas.openxmlformats.org/officeDocument/2006/customXml" ds:itemID="{7D331181-AD48-4ED9-8EFF-8841C3A3141F}">
   <ds:schemaRefs>
     <ds:schemaRef ds:uri="http://schemas.microsoft.com/office/2006/metadata/properties"/>
     <ds:schemaRef ds:uri="http://schemas.microsoft.com/office/infopath/2007/PartnerControls"/>
   </ds:schemaRefs>
 </ds:datastoreItem>
-</file>
-
-<file path=customXml/itemProps4.xml><?xml version="1.0" encoding="utf-8"?>
-<ds:datastoreItem xmlns:ds="http://schemas.openxmlformats.org/officeDocument/2006/customXml" ds:itemID="{45C7F388-32E2-4702-94A9-CD35C5546A49}">
-  <ds:schemaRefs>
-    <ds:schemaRef ds:uri="http://schemas.openxmlformats.org/officeDocument/2006/bibliography"/>
-  </ds:schemaRefs>
-</ds:datastoreItem>
 </file>
</xml_diff>